<commit_message>
small change of line
</commit_message>
<xml_diff>
--- a/DB_Project_Document.docx
+++ b/DB_Project_Document.docx
@@ -4,6 +4,7 @@
   <w:body>
     <w:p>
       <w:pPr>
+        <w:jc w:val="center"/>
         <w:rPr>
           <w:rFonts w:ascii="Times New Roman" w:hAnsi="Times New Roman" w:cs="Times New Roman"/>
           <w:b/>
@@ -27,6 +28,7 @@
     </w:p>
     <w:p>
       <w:pPr>
+        <w:jc w:val="center"/>
         <w:rPr>
           <w:rFonts w:ascii="Times New Roman" w:hAnsi="Times New Roman" w:cs="Times New Roman"/>
           <w:b/>
@@ -88,15 +90,15 @@
           <w:sz w:val="24"/>
           <w:szCs w:val="24"/>
         </w:rPr>
-        <w:t>To understand the requirements given by the customer</w:t>
-      </w:r>
-      <w:r>
-        <w:rPr>
-          <w:rFonts w:ascii="Times New Roman" w:hAnsi="Times New Roman" w:cs="Times New Roman"/>
-          <w:sz w:val="24"/>
-          <w:szCs w:val="24"/>
-        </w:rPr>
-        <w:t>.</w:t>
+        <w:t xml:space="preserve">To understand the requirements given by the </w:t>
+      </w:r>
+      <w:r>
+        <w:rPr>
+          <w:rFonts w:ascii="Times New Roman" w:hAnsi="Times New Roman" w:cs="Times New Roman"/>
+          <w:sz w:val="24"/>
+          <w:szCs w:val="24"/>
+        </w:rPr>
+        <w:t>stakeholders.</w:t>
       </w:r>
       <w:r>
         <w:rPr>
@@ -232,15 +234,7 @@
           <w:sz w:val="24"/>
           <w:szCs w:val="24"/>
         </w:rPr>
-        <w:t xml:space="preserve">To </w:t>
-      </w:r>
-      <w:r>
-        <w:rPr>
-          <w:rFonts w:ascii="Times New Roman" w:hAnsi="Times New Roman" w:cs="Times New Roman"/>
-          <w:sz w:val="24"/>
-          <w:szCs w:val="24"/>
-        </w:rPr>
-        <w:t>implement the customer queries to work efficiently with the database created.</w:t>
+        <w:t>To ensure that the data stored is accurate and consistent by implementing validation rules and quality checks.</w:t>
       </w:r>
     </w:p>
     <w:p>
@@ -264,6 +258,46 @@
           <w:sz w:val="24"/>
           <w:szCs w:val="24"/>
         </w:rPr>
+        <w:t xml:space="preserve">To </w:t>
+      </w:r>
+      <w:r>
+        <w:rPr>
+          <w:rFonts w:ascii="Times New Roman" w:hAnsi="Times New Roman" w:cs="Times New Roman"/>
+          <w:sz w:val="24"/>
+          <w:szCs w:val="24"/>
+        </w:rPr>
+        <w:t>implement the customer queries to work efficiently with t</w:t>
+      </w:r>
+      <w:r>
+        <w:rPr>
+          <w:rFonts w:ascii="Times New Roman" w:hAnsi="Times New Roman" w:cs="Times New Roman"/>
+          <w:sz w:val="24"/>
+          <w:szCs w:val="24"/>
+        </w:rPr>
+        <w:t>he DDL and DML commands</w:t>
+      </w:r>
+    </w:p>
+    <w:p>
+      <w:pPr>
+        <w:pStyle w:val="ListParagraph"/>
+        <w:numPr>
+          <w:ilvl w:val="0"/>
+          <w:numId w:val="2"/>
+        </w:numPr>
+        <w:rPr>
+          <w:rFonts w:ascii="Times New Roman" w:hAnsi="Times New Roman" w:cs="Times New Roman"/>
+          <w:b/>
+          <w:bCs/>
+          <w:sz w:val="28"/>
+          <w:szCs w:val="28"/>
+        </w:rPr>
+      </w:pPr>
+      <w:r>
+        <w:rPr>
+          <w:rFonts w:ascii="Times New Roman" w:hAnsi="Times New Roman" w:cs="Times New Roman"/>
+          <w:sz w:val="24"/>
+          <w:szCs w:val="24"/>
+        </w:rPr>
         <w:t>To document the re</w:t>
       </w:r>
       <w:r>
@@ -273,6 +307,38 @@
           <w:szCs w:val="24"/>
         </w:rPr>
         <w:t>sult in the form reports</w:t>
+      </w:r>
+      <w:r>
+        <w:rPr>
+          <w:rFonts w:ascii="Times New Roman" w:hAnsi="Times New Roman" w:cs="Times New Roman"/>
+          <w:sz w:val="24"/>
+          <w:szCs w:val="24"/>
+        </w:rPr>
+        <w:t xml:space="preserve"> by implementing tools for data mining and data visualization.</w:t>
+      </w:r>
+    </w:p>
+    <w:p>
+      <w:pPr>
+        <w:pStyle w:val="ListParagraph"/>
+        <w:numPr>
+          <w:ilvl w:val="0"/>
+          <w:numId w:val="2"/>
+        </w:numPr>
+        <w:rPr>
+          <w:rFonts w:ascii="Times New Roman" w:hAnsi="Times New Roman" w:cs="Times New Roman"/>
+          <w:b/>
+          <w:bCs/>
+          <w:sz w:val="28"/>
+          <w:szCs w:val="28"/>
+        </w:rPr>
+      </w:pPr>
+      <w:r>
+        <w:rPr>
+          <w:rFonts w:ascii="Times New Roman" w:hAnsi="Times New Roman" w:cs="Times New Roman"/>
+          <w:sz w:val="24"/>
+          <w:szCs w:val="24"/>
+        </w:rPr>
+        <w:t>Overall goal of database project is to create a system that meets the specific needs of the users and help them to manage and make use of their data more effectively.</w:t>
       </w:r>
     </w:p>
     <w:p>
@@ -281,13 +347,46 @@
         <w:ind w:left="1440"/>
         <w:rPr>
           <w:rFonts w:ascii="Times New Roman" w:hAnsi="Times New Roman" w:cs="Times New Roman"/>
-          <w:sz w:val="24"/>
-          <w:szCs w:val="24"/>
-        </w:rPr>
-      </w:pPr>
-    </w:p>
-    <w:p>
-      <w:pPr>
+          <w:b/>
+          <w:bCs/>
+          <w:sz w:val="28"/>
+          <w:szCs w:val="28"/>
+        </w:rPr>
+      </w:pPr>
+    </w:p>
+    <w:p>
+      <w:pPr>
+        <w:pStyle w:val="ListParagraph"/>
+        <w:ind w:left="1440"/>
+        <w:rPr>
+          <w:rFonts w:ascii="Times New Roman" w:hAnsi="Times New Roman" w:cs="Times New Roman"/>
+          <w:sz w:val="24"/>
+          <w:szCs w:val="24"/>
+        </w:rPr>
+      </w:pPr>
+    </w:p>
+    <w:p>
+      <w:pPr>
+        <w:rPr>
+          <w:sz w:val="36"/>
+          <w:szCs w:val="36"/>
+        </w:rPr>
+      </w:pPr>
+      <w:r>
+        <w:rPr>
+          <w:sz w:val="36"/>
+          <w:szCs w:val="36"/>
+        </w:rPr>
+        <w:t>The steps to design and implement a database are as follows</w:t>
+      </w:r>
+    </w:p>
+    <w:p>
+      <w:pPr>
+        <w:pStyle w:val="ListParagraph"/>
+        <w:numPr>
+          <w:ilvl w:val="0"/>
+          <w:numId w:val="3"/>
+        </w:numPr>
         <w:rPr>
           <w:rFonts w:ascii="Times New Roman" w:hAnsi="Times New Roman" w:cs="Times New Roman"/>
           <w:b/>
@@ -298,11 +397,58 @@
       </w:pPr>
       <w:r>
         <w:rPr>
-          <w:sz w:val="32"/>
-          <w:szCs w:val="32"/>
-        </w:rPr>
-        <w:t>The steps to design and implement a database are as follows</w:t>
-      </w:r>
+          <w:sz w:val="28"/>
+          <w:szCs w:val="28"/>
+        </w:rPr>
+        <w:t>Requirement Specification &amp; Analysis</w:t>
+      </w:r>
+      <w:r>
+        <w:t>:</w:t>
+      </w:r>
+    </w:p>
+    <w:p>
+      <w:pPr>
+        <w:pStyle w:val="ListParagraph"/>
+        <w:rPr>
+          <w:sz w:val="24"/>
+          <w:szCs w:val="24"/>
+        </w:rPr>
+      </w:pPr>
+      <w:r>
+        <w:rPr>
+          <w:sz w:val="24"/>
+          <w:szCs w:val="24"/>
+        </w:rPr>
+        <w:t xml:space="preserve">This phase involves </w:t>
+      </w:r>
+      <w:r>
+        <w:rPr>
+          <w:sz w:val="24"/>
+          <w:szCs w:val="24"/>
+        </w:rPr>
+        <w:t>gathering information from stakeholders and analyzing their needs. Which includes functional and nonfunctional requirements for the database system.</w:t>
+      </w:r>
+    </w:p>
+    <w:p>
+      <w:pPr>
+        <w:pStyle w:val="ListParagraph"/>
+        <w:rPr>
+          <w:sz w:val="24"/>
+          <w:szCs w:val="24"/>
+        </w:rPr>
+      </w:pPr>
+    </w:p>
+    <w:p>
+      <w:pPr>
+        <w:pStyle w:val="ListParagraph"/>
+        <w:rPr>
+          <w:rFonts w:ascii="Times New Roman" w:hAnsi="Times New Roman" w:cs="Times New Roman"/>
+          <w:b/>
+          <w:bCs/>
+          <w:sz w:val="24"/>
+          <w:szCs w:val="24"/>
+        </w:rPr>
+      </w:pPr>
     </w:p>
     <w:p>
       <w:pPr>
@@ -355,6 +501,97 @@
 <file path=word/numbering.xml><?xml version="1.0" encoding="utf-8"?>
 <w:numbering xmlns:wpc="http://schemas.microsoft.com/office/word/2010/wordprocessingCanvas" xmlns:cx="http://schemas.microsoft.com/office/drawing/2014/chartex" xmlns:cx1="http://schemas.microsoft.com/office/drawing/2015/9/8/chartex" xmlns:cx2="http://schemas.microsoft.com/office/drawing/2015/10/21/chartex" xmlns:cx3="http://schemas.microsoft.com/office/drawing/2016/5/9/chartex" xmlns:cx4="http://schemas.microsoft.com/office/drawing/2016/5/10/chartex" xmlns:cx5="http://schemas.microsoft.com/office/drawing/2016/5/11/chartex" xmlns:cx6="http://schemas.microsoft.com/office/drawing/2016/5/12/chartex" xmlns:cx7="http://schemas.microsoft.com/office/drawing/2016/5/13/chartex" xmlns:cx8="http://schemas.microsoft.com/office/drawing/2016/5/14/chartex" xmlns:mc="http://schemas.openxmlformats.org/markup-compatibility/2006" xmlns:aink="http://schemas.microsoft.com/office/drawing/2016/ink" xmlns:am3d="http://schemas.microsoft.com/office/drawing/2017/model3d" xmlns:o="urn:schemas-microsoft-com:office:office" xmlns:oel="http://schemas.microsoft.com/office/2019/extlst" xmlns:r="http://schemas.openxmlformats.org/officeDocument/2006/relationships" xmlns:m="http://schemas.openxmlformats.org/officeDocument/2006/math" xmlns:v="urn:schemas-microsoft-com:vml" xmlns:wp14="http://schemas.microsoft.com/office/word/2010/wordprocessingDrawing" xmlns:wp="http://schemas.openxmlformats.org/drawingml/2006/wordprocessingDrawing" xmlns:w10="urn:schemas-microsoft-com:office:word" xmlns:w="http://schemas.openxmlformats.org/wordprocessingml/2006/main" xmlns:w14="http://schemas.microsoft.com/office/word/2010/wordml" xmlns:w15="http://schemas.microsoft.com/office/word/2012/wordml" xmlns:w16cex="http://schemas.microsoft.com/office/word/2018/wordml/cex" xmlns:w16cid="http://schemas.microsoft.com/office/word/2016/wordml/cid" xmlns:w16="http://schemas.microsoft.com/office/word/2018/wordml" xmlns:w16du="http://schemas.microsoft.com/office/word/2023/wordml/word16du" xmlns:w16sdtdh="http://schemas.microsoft.com/office/word/2020/wordml/sdtdatahash" xmlns:w16se="http://schemas.microsoft.com/office/word/2015/wordml/symex" xmlns:wpg="http://schemas.microsoft.com/office/word/2010/wordprocessingGroup" xmlns:wpi="http://schemas.microsoft.com/office/word/2010/wordprocessingInk" xmlns:wne="http://schemas.microsoft.com/office/word/2006/wordml" xmlns:wps="http://schemas.microsoft.com/office/word/2010/wordprocessingShape" mc:Ignorable="w14 w15 w16se w16cid w16 w16cex w16sdtdh wp14">
   <w:abstractNum w:abstractNumId="0" w15:restartNumberingAfterBreak="0">
+    <w:nsid w:val="2CFB59EA"/>
+    <w:multiLevelType w:val="hybridMultilevel"/>
+    <w:tmpl w:val="BD06225E"/>
+    <w:lvl w:ilvl="0" w:tplc="C2E2DED2">
+      <w:start w:val="1"/>
+      <w:numFmt w:val="decimal"/>
+      <w:lvlText w:val="%1."/>
+      <w:lvlJc w:val="left"/>
+      <w:pPr>
+        <w:ind w:left="720" w:hanging="360"/>
+      </w:pPr>
+      <w:rPr>
+        <w:rFonts w:asciiTheme="minorHAnsi" w:hAnsiTheme="minorHAnsi" w:cstheme="minorBidi" w:hint="default"/>
+        <w:b w:val="0"/>
+        <w:sz w:val="28"/>
+      </w:rPr>
+    </w:lvl>
+    <w:lvl w:ilvl="1" w:tplc="04090019" w:tentative="1">
+      <w:start w:val="1"/>
+      <w:numFmt w:val="lowerLetter"/>
+      <w:lvlText w:val="%2."/>
+      <w:lvlJc w:val="left"/>
+      <w:pPr>
+        <w:ind w:left="1440" w:hanging="360"/>
+      </w:pPr>
+    </w:lvl>
+    <w:lvl w:ilvl="2" w:tplc="0409001B" w:tentative="1">
+      <w:start w:val="1"/>
+      <w:numFmt w:val="lowerRoman"/>
+      <w:lvlText w:val="%3."/>
+      <w:lvlJc w:val="right"/>
+      <w:pPr>
+        <w:ind w:left="2160" w:hanging="180"/>
+      </w:pPr>
+    </w:lvl>
+    <w:lvl w:ilvl="3" w:tplc="0409000F" w:tentative="1">
+      <w:start w:val="1"/>
+      <w:numFmt w:val="decimal"/>
+      <w:lvlText w:val="%4."/>
+      <w:lvlJc w:val="left"/>
+      <w:pPr>
+        <w:ind w:left="2880" w:hanging="360"/>
+      </w:pPr>
+    </w:lvl>
+    <w:lvl w:ilvl="4" w:tplc="04090019" w:tentative="1">
+      <w:start w:val="1"/>
+      <w:numFmt w:val="lowerLetter"/>
+      <w:lvlText w:val="%5."/>
+      <w:lvlJc w:val="left"/>
+      <w:pPr>
+        <w:ind w:left="3600" w:hanging="360"/>
+      </w:pPr>
+    </w:lvl>
+    <w:lvl w:ilvl="5" w:tplc="0409001B" w:tentative="1">
+      <w:start w:val="1"/>
+      <w:numFmt w:val="lowerRoman"/>
+      <w:lvlText w:val="%6."/>
+      <w:lvlJc w:val="right"/>
+      <w:pPr>
+        <w:ind w:left="4320" w:hanging="180"/>
+      </w:pPr>
+    </w:lvl>
+    <w:lvl w:ilvl="6" w:tplc="0409000F" w:tentative="1">
+      <w:start w:val="1"/>
+      <w:numFmt w:val="decimal"/>
+      <w:lvlText w:val="%7."/>
+      <w:lvlJc w:val="left"/>
+      <w:pPr>
+        <w:ind w:left="5040" w:hanging="360"/>
+      </w:pPr>
+    </w:lvl>
+    <w:lvl w:ilvl="7" w:tplc="04090019" w:tentative="1">
+      <w:start w:val="1"/>
+      <w:numFmt w:val="lowerLetter"/>
+      <w:lvlText w:val="%8."/>
+      <w:lvlJc w:val="left"/>
+      <w:pPr>
+        <w:ind w:left="5760" w:hanging="360"/>
+      </w:pPr>
+    </w:lvl>
+    <w:lvl w:ilvl="8" w:tplc="0409001B" w:tentative="1">
+      <w:start w:val="1"/>
+      <w:numFmt w:val="lowerRoman"/>
+      <w:lvlText w:val="%9."/>
+      <w:lvlJc w:val="right"/>
+      <w:pPr>
+        <w:ind w:left="6480" w:hanging="180"/>
+      </w:pPr>
+    </w:lvl>
+  </w:abstractNum>
+  <w:abstractNum w:abstractNumId="1" w15:restartNumberingAfterBreak="0">
     <w:nsid w:val="37642EA7"/>
     <w:multiLevelType w:val="hybridMultilevel"/>
     <w:tmpl w:val="E696C450"/>
@@ -467,7 +704,7 @@
       </w:rPr>
     </w:lvl>
   </w:abstractNum>
-  <w:abstractNum w:abstractNumId="1" w15:restartNumberingAfterBreak="0">
+  <w:abstractNum w:abstractNumId="2" w15:restartNumberingAfterBreak="0">
     <w:nsid w:val="6CC339E4"/>
     <w:multiLevelType w:val="hybridMultilevel"/>
     <w:tmpl w:val="2910A20E"/>
@@ -581,10 +818,13 @@
     </w:lvl>
   </w:abstractNum>
   <w:num w:numId="1" w16cid:durableId="2134597235">
-    <w:abstractNumId w:val="0"/>
+    <w:abstractNumId w:val="1"/>
   </w:num>
   <w:num w:numId="2" w16cid:durableId="597562014">
-    <w:abstractNumId w:val="1"/>
+    <w:abstractNumId w:val="2"/>
+  </w:num>
+  <w:num w:numId="3" w16cid:durableId="286086465">
+    <w:abstractNumId w:val="0"/>
   </w:num>
 </w:numbering>
 </file>

</xml_diff>

<commit_message>
ERD been updated in logical design
</commit_message>
<xml_diff>
--- a/DB_Project_Document.docx
+++ b/DB_Project_Document.docx
@@ -1382,6 +1382,15 @@
         <w:pStyle w:val="ListParagraph"/>
         <w:ind w:left="708"/>
       </w:pPr>
+      <w:r>
+        <w:t xml:space="preserve"> Order entity will have  </w:t>
+      </w:r>
+    </w:p>
+    <w:p>
+      <w:pPr>
+        <w:pStyle w:val="ListParagraph"/>
+        <w:ind w:left="708"/>
+      </w:pPr>
     </w:p>
     <w:p>
       <w:pPr>
@@ -1526,88 +1535,68 @@
     <w:p>
       <w:pPr>
         <w:rPr>
-          <w:color w:val="000000" w:themeColor="text1"/>
-          <w:sz w:val="24"/>
-          <w:szCs w:val="24"/>
-        </w:rPr>
-      </w:pPr>
-      <w:r>
-        <w:rPr>
-          <w:color w:val="000000" w:themeColor="text1"/>
-          <w:sz w:val="24"/>
-          <w:szCs w:val="24"/>
-        </w:rPr>
-        <w:t xml:space="preserve">             We followed the ideology of database and designed it in a space efficient way. </w:t>
-      </w:r>
-    </w:p>
-    <w:p>
-      <w:pPr>
-        <w:pStyle w:val="ListParagraph"/>
-        <w:rPr>
-          <w:sz w:val="24"/>
-          <w:szCs w:val="24"/>
-        </w:rPr>
-      </w:pPr>
-    </w:p>
-    <w:p>
-      <w:pPr>
-        <w:pStyle w:val="ListParagraph"/>
-        <w:rPr>
-          <w:sz w:val="24"/>
-          <w:szCs w:val="24"/>
-        </w:rPr>
-      </w:pPr>
-    </w:p>
-    <w:p>
-      <w:pPr>
-        <w:pStyle w:val="ListParagraph"/>
-        <w:rPr>
-          <w:sz w:val="24"/>
-          <w:szCs w:val="24"/>
-        </w:rPr>
-      </w:pPr>
-    </w:p>
-    <w:p>
-      <w:pPr>
-        <w:pStyle w:val="ListParagraph"/>
-        <w:rPr>
-          <w:sz w:val="24"/>
-          <w:szCs w:val="24"/>
-        </w:rPr>
-      </w:pPr>
-      <w:r>
-        <w:rPr>
-          <w:sz w:val="24"/>
-          <w:szCs w:val="24"/>
-        </w:rPr>
-        <w:t>Chen’s diagram</w:t>
-      </w:r>
-    </w:p>
-    <w:p>
-      <w:pPr>
-        <w:pStyle w:val="ListParagraph"/>
-        <w:rPr>
-          <w:rFonts w:ascii="Times New Roman" w:hAnsi="Times New Roman" w:cs="Times New Roman"/>
           <w:b/>
           <w:bCs/>
           <w:sz w:val="24"/>
           <w:szCs w:val="24"/>
-        </w:rPr>
-      </w:pPr>
-    </w:p>
-    <w:p>
-      <w:pPr>
-        <w:rPr>
-          <w:rFonts w:ascii="Times New Roman" w:hAnsi="Times New Roman" w:cs="Times New Roman"/>
+          <w:u w:val="single"/>
+        </w:rPr>
+      </w:pPr>
+      <w:r>
+        <w:rPr>
           <w:b/>
           <w:bCs/>
           <w:sz w:val="24"/>
           <w:szCs w:val="24"/>
-        </w:rPr>
-      </w:pPr>
-    </w:p>
-    <w:p>
-      <w:pPr>
+          <w:u w:val="single"/>
+        </w:rPr>
+        <w:lastRenderedPageBreak/>
+        <w:drawing>
+          <wp:inline distT="0" distB="0" distL="0" distR="0" wp14:anchorId="1DEC54A7" wp14:editId="7389C88D">
+            <wp:extent cx="5943600" cy="3350895"/>
+            <wp:effectExtent l="0" t="0" r="0" b="1905"/>
+            <wp:docPr id="2147246241" name="Picture 1"/>
+            <wp:cNvGraphicFramePr>
+              <a:graphicFrameLocks xmlns:a="http://schemas.openxmlformats.org/drawingml/2006/main" noChangeAspect="1"/>
+            </wp:cNvGraphicFramePr>
+            <a:graphic xmlns:a="http://schemas.openxmlformats.org/drawingml/2006/main">
+              <a:graphicData uri="http://schemas.openxmlformats.org/drawingml/2006/picture">
+                <pic:pic xmlns:pic="http://schemas.openxmlformats.org/drawingml/2006/picture">
+                  <pic:nvPicPr>
+                    <pic:cNvPr id="2147246241" name=""/>
+                    <pic:cNvPicPr/>
+                  </pic:nvPicPr>
+                  <pic:blipFill>
+                    <a:blip r:embed="rId5"/>
+                    <a:stretch>
+                      <a:fillRect/>
+                    </a:stretch>
+                  </pic:blipFill>
+                  <pic:spPr>
+                    <a:xfrm>
+                      <a:off x="0" y="0"/>
+                      <a:ext cx="5943600" cy="3350895"/>
+                    </a:xfrm>
+                    <a:prstGeom prst="rect">
+                      <a:avLst/>
+                    </a:prstGeom>
+                  </pic:spPr>
+                </pic:pic>
+              </a:graphicData>
+            </a:graphic>
+          </wp:inline>
+        </w:drawing>
+      </w:r>
+    </w:p>
+    <w:p>
+      <w:pPr>
+        <w:rPr>
+          <w:rFonts w:ascii="Calibri" w:hAnsi="Calibri" w:cs="Calibri"/>
+          <w:sz w:val="28"/>
+          <w:szCs w:val="28"/>
+        </w:rPr>
+      </w:pPr>
+      <w:r>
         <w:rPr>
           <w:rFonts w:ascii="Times New Roman" w:hAnsi="Times New Roman" w:cs="Times New Roman"/>
           <w:b/>
@@ -1615,7 +1604,8 @@
           <w:sz w:val="24"/>
           <w:szCs w:val="24"/>
         </w:rPr>
-      </w:pPr>
+        <w:t>3.</w:t>
+      </w:r>
       <w:r>
         <w:rPr>
           <w:rFonts w:ascii="Times New Roman" w:hAnsi="Times New Roman" w:cs="Times New Roman"/>
@@ -1624,43 +1614,208 @@
           <w:sz w:val="24"/>
           <w:szCs w:val="24"/>
         </w:rPr>
-        <w:t>3.Logical</w:t>
-      </w:r>
-      <w:r>
-        <w:rPr>
-          <w:rFonts w:ascii="Times New Roman" w:hAnsi="Times New Roman" w:cs="Times New Roman"/>
-          <w:b/>
-          <w:bCs/>
-          <w:sz w:val="24"/>
-          <w:szCs w:val="24"/>
-        </w:rPr>
-        <w:t xml:space="preserve">  &amp;</w:t>
-      </w:r>
-      <w:r>
-        <w:rPr>
-          <w:rFonts w:ascii="Times New Roman" w:hAnsi="Times New Roman" w:cs="Times New Roman"/>
-          <w:b/>
-          <w:bCs/>
-          <w:sz w:val="24"/>
-          <w:szCs w:val="24"/>
-        </w:rPr>
         <w:t xml:space="preserve"> </w:t>
       </w:r>
       <w:r>
         <w:rPr>
-          <w:rFonts w:ascii="Times New Roman" w:hAnsi="Times New Roman" w:cs="Times New Roman"/>
-          <w:b/>
-          <w:bCs/>
-          <w:sz w:val="24"/>
-          <w:szCs w:val="24"/>
-        </w:rPr>
-        <w:t xml:space="preserve"> physical design</w:t>
-      </w:r>
-    </w:p>
-    <w:p>
-      <w:pPr>
-        <w:rPr>
-          <w:rFonts w:ascii="Times New Roman" w:hAnsi="Times New Roman" w:cs="Times New Roman"/>
+          <w:rFonts w:ascii="Calibri" w:hAnsi="Calibri" w:cs="Calibri"/>
+          <w:sz w:val="28"/>
+          <w:szCs w:val="28"/>
+        </w:rPr>
+        <w:t>Logical Design</w:t>
+      </w:r>
+    </w:p>
+    <w:p>
+      <w:pPr>
+        <w:rPr>
+          <w:rFonts w:ascii="Calibri" w:hAnsi="Calibri" w:cs="Calibri"/>
+          <w:sz w:val="24"/>
+          <w:szCs w:val="24"/>
+        </w:rPr>
+      </w:pPr>
+      <w:r>
+        <w:rPr>
+          <w:rFonts w:ascii="Calibri" w:hAnsi="Calibri" w:cs="Calibri"/>
+          <w:sz w:val="24"/>
+          <w:szCs w:val="24"/>
+        </w:rPr>
+        <w:t xml:space="preserve">The result of the logical design phase (or data model mapping phase) is a set of relational schemas. The ER diagram or class diagram is the basis for these. In this phase </w:t>
+      </w:r>
+      <w:r>
+        <w:rPr>
+          <w:rFonts w:ascii="Calibri" w:hAnsi="Calibri" w:cs="Calibri"/>
+          <w:sz w:val="24"/>
+          <w:szCs w:val="24"/>
+        </w:rPr>
+        <w:t>,</w:t>
+      </w:r>
+      <w:r>
+        <w:rPr>
+          <w:rFonts w:ascii="Calibri" w:hAnsi="Calibri" w:cs="Calibri"/>
+          <w:sz w:val="24"/>
+          <w:szCs w:val="24"/>
+        </w:rPr>
+        <w:t>the primary keys and for</w:t>
+      </w:r>
+      <w:r>
+        <w:rPr>
+          <w:rFonts w:ascii="Calibri" w:hAnsi="Calibri" w:cs="Calibri"/>
+          <w:sz w:val="24"/>
+          <w:szCs w:val="24"/>
+        </w:rPr>
+        <w:t>e</w:t>
+      </w:r>
+      <w:r>
+        <w:rPr>
+          <w:rFonts w:ascii="Calibri" w:hAnsi="Calibri" w:cs="Calibri"/>
+          <w:sz w:val="24"/>
+          <w:szCs w:val="24"/>
+        </w:rPr>
+        <w:t>ign keys are defined.</w:t>
+      </w:r>
+    </w:p>
+    <w:p>
+      <w:pPr>
+        <w:rPr>
+          <w:rFonts w:ascii="Calibri" w:hAnsi="Calibri" w:cs="Calibri"/>
+          <w:sz w:val="24"/>
+          <w:szCs w:val="24"/>
+        </w:rPr>
+      </w:pPr>
+    </w:p>
+    <w:p>
+      <w:pPr>
+        <w:rPr>
+          <w:rFonts w:ascii="Calibri" w:hAnsi="Calibri" w:cs="Calibri"/>
+          <w:sz w:val="24"/>
+          <w:szCs w:val="24"/>
+        </w:rPr>
+      </w:pPr>
+      <w:r>
+        <w:rPr>
+          <w:rFonts w:ascii="Calibri" w:hAnsi="Calibri" w:cs="Calibri"/>
+          <w:sz w:val="24"/>
+          <w:szCs w:val="24"/>
+        </w:rPr>
+        <w:drawing>
+          <wp:inline distT="0" distB="0" distL="0" distR="0" wp14:anchorId="07870D4E" wp14:editId="22CFB5BF">
+            <wp:extent cx="5943600" cy="3368675"/>
+            <wp:effectExtent l="0" t="0" r="0" b="3175"/>
+            <wp:docPr id="79786353" name="Picture 1"/>
+            <wp:cNvGraphicFramePr>
+              <a:graphicFrameLocks xmlns:a="http://schemas.openxmlformats.org/drawingml/2006/main" noChangeAspect="1"/>
+            </wp:cNvGraphicFramePr>
+            <a:graphic xmlns:a="http://schemas.openxmlformats.org/drawingml/2006/main">
+              <a:graphicData uri="http://schemas.openxmlformats.org/drawingml/2006/picture">
+                <pic:pic xmlns:pic="http://schemas.openxmlformats.org/drawingml/2006/picture">
+                  <pic:nvPicPr>
+                    <pic:cNvPr id="79786353" name=""/>
+                    <pic:cNvPicPr/>
+                  </pic:nvPicPr>
+                  <pic:blipFill>
+                    <a:blip r:embed="rId6"/>
+                    <a:stretch>
+                      <a:fillRect/>
+                    </a:stretch>
+                  </pic:blipFill>
+                  <pic:spPr>
+                    <a:xfrm>
+                      <a:off x="0" y="0"/>
+                      <a:ext cx="5943600" cy="3368675"/>
+                    </a:xfrm>
+                    <a:prstGeom prst="rect">
+                      <a:avLst/>
+                    </a:prstGeom>
+                  </pic:spPr>
+                </pic:pic>
+              </a:graphicData>
+            </a:graphic>
+          </wp:inline>
+        </w:drawing>
+      </w:r>
+    </w:p>
+    <w:p>
+      <w:pPr>
+        <w:rPr>
+          <w:rFonts w:ascii="Calibri" w:hAnsi="Calibri" w:cs="Calibri"/>
+          <w:sz w:val="24"/>
+          <w:szCs w:val="24"/>
+        </w:rPr>
+      </w:pPr>
+      <w:r>
+        <w:rPr>
+          <w:rFonts w:ascii="Calibri" w:hAnsi="Calibri" w:cs="Calibri"/>
+          <w:sz w:val="24"/>
+          <w:szCs w:val="24"/>
+        </w:rPr>
+        <w:lastRenderedPageBreak/>
+        <w:t>The most crucial aspect in designing a relational database is to identify the relationships among tables. The types of relationship include:</w:t>
+      </w:r>
+    </w:p>
+    <w:p>
+      <w:pPr>
+        <w:rPr>
+          <w:rFonts w:ascii="Calibri" w:hAnsi="Calibri" w:cs="Calibri"/>
+          <w:sz w:val="24"/>
+          <w:szCs w:val="24"/>
+        </w:rPr>
+      </w:pPr>
+      <w:r>
+        <w:rPr>
+          <w:rFonts w:ascii="Calibri" w:hAnsi="Calibri" w:cs="Calibri"/>
+          <w:sz w:val="24"/>
+          <w:szCs w:val="24"/>
+        </w:rPr>
+        <w:t>one-to-one</w:t>
+      </w:r>
+    </w:p>
+    <w:p>
+      <w:pPr>
+        <w:rPr>
+          <w:rFonts w:ascii="Calibri" w:hAnsi="Calibri" w:cs="Calibri"/>
+          <w:sz w:val="24"/>
+          <w:szCs w:val="24"/>
+        </w:rPr>
+      </w:pPr>
+      <w:r>
+        <w:rPr>
+          <w:rFonts w:ascii="Calibri" w:hAnsi="Calibri" w:cs="Calibri"/>
+          <w:sz w:val="24"/>
+          <w:szCs w:val="24"/>
+        </w:rPr>
+        <w:t>one-to-many</w:t>
+      </w:r>
+    </w:p>
+    <w:p>
+      <w:pPr>
+        <w:rPr>
+          <w:rFonts w:ascii="Calibri" w:hAnsi="Calibri" w:cs="Calibri"/>
+          <w:sz w:val="24"/>
+          <w:szCs w:val="24"/>
+        </w:rPr>
+      </w:pPr>
+      <w:r>
+        <w:rPr>
+          <w:rFonts w:ascii="Calibri" w:hAnsi="Calibri" w:cs="Calibri"/>
+          <w:sz w:val="24"/>
+          <w:szCs w:val="24"/>
+        </w:rPr>
+        <w:t>many-to-many</w:t>
+      </w:r>
+    </w:p>
+    <w:p>
+      <w:pPr>
+        <w:rPr>
+          <w:rFonts w:ascii="Calibri" w:hAnsi="Calibri" w:cs="Calibri"/>
+          <w:sz w:val="24"/>
+          <w:szCs w:val="24"/>
+        </w:rPr>
+      </w:pPr>
+    </w:p>
+    <w:p>
+      <w:pPr>
+        <w:rPr>
+          <w:color w:val="000000" w:themeColor="text1"/>
           <w:sz w:val="24"/>
           <w:szCs w:val="24"/>
         </w:rPr>
@@ -1673,6 +1828,32 @@
         </w:rPr>
         <w:t xml:space="preserve"> </w:t>
       </w:r>
+      <w:r>
+        <w:rPr>
+          <w:color w:val="000000" w:themeColor="text1"/>
+          <w:sz w:val="24"/>
+          <w:szCs w:val="24"/>
+        </w:rPr>
+        <w:t xml:space="preserve">We followed the ideology of database and designed it in a space efficient way. </w:t>
+      </w:r>
+    </w:p>
+    <w:p>
+      <w:pPr>
+        <w:pStyle w:val="ListParagraph"/>
+        <w:rPr>
+          <w:sz w:val="24"/>
+          <w:szCs w:val="24"/>
+        </w:rPr>
+      </w:pPr>
+    </w:p>
+    <w:p>
+      <w:pPr>
+        <w:rPr>
+          <w:rFonts w:ascii="Times New Roman" w:hAnsi="Times New Roman" w:cs="Times New Roman"/>
+          <w:sz w:val="24"/>
+          <w:szCs w:val="24"/>
+        </w:rPr>
+      </w:pPr>
     </w:p>
     <w:p>
       <w:pPr>

</xml_diff>

<commit_message>
relationship between database entities
</commit_message>
<xml_diff>
--- a/DB_Project_Document.docx
+++ b/DB_Project_Document.docx
@@ -748,8 +748,13 @@
       <w:r>
         <w:t xml:space="preserve"> </w:t>
       </w:r>
-      <w:r>
-        <w:t>It is a high-level data model of the application.It describes how different entities</w:t>
+      <w:proofErr w:type="gramStart"/>
+      <w:r>
+        <w:t>It</w:t>
+      </w:r>
+      <w:proofErr w:type="gramEnd"/>
+      <w:r>
+        <w:t xml:space="preserve"> is a high-level data model of the application.It describes how different entities</w:t>
       </w:r>
       <w:r>
         <w:t xml:space="preserve"> </w:t>
@@ -990,14 +995,31 @@
           <w:szCs w:val="24"/>
           <w:u w:val="single"/>
         </w:rPr>
-        <w:t>product_id</w:t>
-      </w:r>
-      <w:r>
-        <w:rPr>
-          <w:sz w:val="24"/>
-          <w:szCs w:val="24"/>
-        </w:rPr>
-        <w:t>,  product_nam</w:t>
+        <w:t>product_</w:t>
+      </w:r>
+      <w:proofErr w:type="gramStart"/>
+      <w:r>
+        <w:rPr>
+          <w:sz w:val="24"/>
+          <w:szCs w:val="24"/>
+          <w:u w:val="single"/>
+        </w:rPr>
+        <w:t>id</w:t>
+      </w:r>
+      <w:r>
+        <w:rPr>
+          <w:sz w:val="24"/>
+          <w:szCs w:val="24"/>
+        </w:rPr>
+        <w:t>,  product</w:t>
+      </w:r>
+      <w:proofErr w:type="gramEnd"/>
+      <w:r>
+        <w:rPr>
+          <w:sz w:val="24"/>
+          <w:szCs w:val="24"/>
+        </w:rPr>
+        <w:t>_nam</w:t>
       </w:r>
       <w:r>
         <w:rPr>
@@ -1093,6 +1115,7 @@
           <w:color w:val="000000" w:themeColor="text1"/>
         </w:rPr>
       </w:pPr>
+      <w:proofErr w:type="gramStart"/>
       <w:r>
         <w:rPr>
           <w:b/>
@@ -1105,7 +1128,15 @@
           <w:sz w:val="24"/>
           <w:szCs w:val="24"/>
         </w:rPr>
-        <w:t xml:space="preserve"> : </w:t>
+        <w:t xml:space="preserve"> :</w:t>
+      </w:r>
+      <w:proofErr w:type="gramEnd"/>
+      <w:r>
+        <w:rPr>
+          <w:sz w:val="24"/>
+          <w:szCs w:val="24"/>
+        </w:rPr>
+        <w:t xml:space="preserve"> </w:t>
       </w:r>
       <w:r>
         <w:rPr>
@@ -1220,13 +1251,27 @@
         <w:rPr>
           <w:color w:val="FF0000"/>
         </w:rPr>
-        <w:t xml:space="preserve"> and more time for processing large text </w:t>
-      </w:r>
+        <w:t xml:space="preserve"> and more time for processing large </w:t>
+      </w:r>
+      <w:proofErr w:type="gramStart"/>
       <w:r>
         <w:rPr>
           <w:color w:val="FF0000"/>
         </w:rPr>
-        <w:t xml:space="preserve"> than an integer datatype.</w:t>
+        <w:t xml:space="preserve">text </w:t>
+      </w:r>
+      <w:r>
+        <w:rPr>
+          <w:color w:val="FF0000"/>
+        </w:rPr>
+        <w:t xml:space="preserve"> than</w:t>
+      </w:r>
+      <w:proofErr w:type="gramEnd"/>
+      <w:r>
+        <w:rPr>
+          <w:color w:val="FF0000"/>
+        </w:rPr>
+        <w:t xml:space="preserve"> an integer datatype.</w:t>
       </w:r>
       <w:r>
         <w:rPr>
@@ -1365,7 +1410,15 @@
         <w:t xml:space="preserve">. </w:t>
       </w:r>
       <w:r>
-        <w:t xml:space="preserve">The other attributes are the date of the order , cost of the order and the status of order pertains </w:t>
+        <w:t xml:space="preserve">The other attributes are the date of the </w:t>
+      </w:r>
+      <w:proofErr w:type="gramStart"/>
+      <w:r>
+        <w:t>order ,</w:t>
+      </w:r>
+      <w:proofErr w:type="gramEnd"/>
+      <w:r>
+        <w:t xml:space="preserve"> cost of the order and the status of order pertains </w:t>
       </w:r>
       <w:r>
         <w:t xml:space="preserve">to </w:t>
@@ -1445,7 +1498,15 @@
         <w:t xml:space="preserve"> The other attributes are </w:t>
       </w:r>
       <w:r>
-        <w:t>name of the product, description of the product , product price and quantity</w:t>
+        <w:t xml:space="preserve">name of the product, description of the </w:t>
+      </w:r>
+      <w:proofErr w:type="gramStart"/>
+      <w:r>
+        <w:t>product ,</w:t>
+      </w:r>
+      <w:proofErr w:type="gramEnd"/>
+      <w:r>
+        <w:t xml:space="preserve"> product price and quantity</w:t>
       </w:r>
       <w:r>
         <w:t>.</w:t>
@@ -1517,7 +1578,15 @@
         <w:t xml:space="preserve">primary key, </w:t>
       </w:r>
       <w:r>
-        <w:t>shipment date ,courier name and status of shipment (delivered/intransit)</w:t>
+        <w:t xml:space="preserve">shipment </w:t>
+      </w:r>
+      <w:proofErr w:type="gramStart"/>
+      <w:r>
+        <w:t>date ,courier</w:t>
+      </w:r>
+      <w:proofErr w:type="gramEnd"/>
+      <w:r>
+        <w:t xml:space="preserve"> name and status of shipment (delivered/intransit)</w:t>
       </w:r>
       <w:r>
         <w:t>.</w:t>
@@ -1754,6 +1823,11 @@
     </w:p>
     <w:p>
       <w:pPr>
+        <w:pStyle w:val="ListParagraph"/>
+        <w:numPr>
+          <w:ilvl w:val="0"/>
+          <w:numId w:val="5"/>
+        </w:numPr>
         <w:rPr>
           <w:rFonts w:ascii="Calibri" w:hAnsi="Calibri" w:cs="Calibri"/>
           <w:sz w:val="24"/>
@@ -1771,6 +1845,11 @@
     </w:p>
     <w:p>
       <w:pPr>
+        <w:pStyle w:val="ListParagraph"/>
+        <w:numPr>
+          <w:ilvl w:val="0"/>
+          <w:numId w:val="5"/>
+        </w:numPr>
         <w:rPr>
           <w:rFonts w:ascii="Calibri" w:hAnsi="Calibri" w:cs="Calibri"/>
           <w:sz w:val="24"/>
@@ -1788,10 +1867,16 @@
     </w:p>
     <w:p>
       <w:pPr>
-        <w:rPr>
-          <w:rFonts w:ascii="Calibri" w:hAnsi="Calibri" w:cs="Calibri"/>
-          <w:sz w:val="24"/>
-          <w:szCs w:val="24"/>
+        <w:pStyle w:val="ListParagraph"/>
+        <w:numPr>
+          <w:ilvl w:val="0"/>
+          <w:numId w:val="5"/>
+        </w:numPr>
+        <w:rPr>
+          <w:rFonts w:ascii="Calibri" w:hAnsi="Calibri" w:cs="Calibri"/>
+          <w:sz w:val="24"/>
+          <w:szCs w:val="24"/>
+          <w:u w:val="single"/>
         </w:rPr>
       </w:pPr>
       <w:r>
@@ -1811,6 +1896,736 @@
           <w:szCs w:val="24"/>
         </w:rPr>
       </w:pPr>
+      <w:r>
+        <w:rPr>
+          <w:rFonts w:ascii="Calibri" w:hAnsi="Calibri" w:cs="Calibri"/>
+          <w:sz w:val="28"/>
+          <w:szCs w:val="28"/>
+          <w:u w:val="single"/>
+        </w:rPr>
+        <w:t>one-to-one</w:t>
+      </w:r>
+      <w:r>
+        <w:rPr>
+          <w:rFonts w:ascii="Calibri" w:hAnsi="Calibri" w:cs="Calibri"/>
+          <w:sz w:val="24"/>
+          <w:szCs w:val="24"/>
+          <w:u w:val="single"/>
+        </w:rPr>
+        <w:t xml:space="preserve">: </w:t>
+      </w:r>
+      <w:r>
+        <w:rPr>
+          <w:rFonts w:ascii="Calibri" w:hAnsi="Calibri" w:cs="Calibri"/>
+          <w:sz w:val="24"/>
+          <w:szCs w:val="24"/>
+        </w:rPr>
+        <w:t xml:space="preserve"> In database one-to-one </w:t>
+      </w:r>
+      <w:proofErr w:type="gramStart"/>
+      <w:r>
+        <w:rPr>
+          <w:rFonts w:ascii="Calibri" w:hAnsi="Calibri" w:cs="Calibri"/>
+          <w:sz w:val="24"/>
+          <w:szCs w:val="24"/>
+        </w:rPr>
+        <w:t>relationship  is</w:t>
+      </w:r>
+      <w:proofErr w:type="gramEnd"/>
+      <w:r>
+        <w:rPr>
+          <w:rFonts w:ascii="Calibri" w:hAnsi="Calibri" w:cs="Calibri"/>
+          <w:sz w:val="24"/>
+          <w:szCs w:val="24"/>
+        </w:rPr>
+        <w:t xml:space="preserve"> a type of relationship between 2 entities or tables where one record in the first table is associated with exactly one record in the second table, and vice versa.</w:t>
+      </w:r>
+      <w:r>
+        <w:rPr>
+          <w:rFonts w:ascii="Calibri" w:hAnsi="Calibri" w:cs="Calibri"/>
+          <w:sz w:val="24"/>
+          <w:szCs w:val="24"/>
+        </w:rPr>
+        <w:t xml:space="preserve"> Typically, one table will have a primary key that uniquely identifies each </w:t>
+      </w:r>
+      <w:proofErr w:type="gramStart"/>
+      <w:r>
+        <w:rPr>
+          <w:rFonts w:ascii="Calibri" w:hAnsi="Calibri" w:cs="Calibri"/>
+          <w:sz w:val="24"/>
+          <w:szCs w:val="24"/>
+        </w:rPr>
+        <w:t>record ,</w:t>
+      </w:r>
+      <w:proofErr w:type="gramEnd"/>
+      <w:r>
+        <w:rPr>
+          <w:rFonts w:ascii="Calibri" w:hAnsi="Calibri" w:cs="Calibri"/>
+          <w:sz w:val="24"/>
+          <w:szCs w:val="24"/>
+        </w:rPr>
+        <w:t xml:space="preserve"> and the other table will have a foreign key that references the primary key of the first table.</w:t>
+      </w:r>
+    </w:p>
+    <w:p>
+      <w:pPr>
+        <w:rPr>
+          <w:rFonts w:ascii="Calibri" w:hAnsi="Calibri" w:cs="Calibri"/>
+          <w:sz w:val="24"/>
+          <w:szCs w:val="24"/>
+        </w:rPr>
+      </w:pPr>
+      <w:r>
+        <w:rPr>
+          <w:rFonts w:ascii="Calibri" w:hAnsi="Calibri" w:cs="Calibri"/>
+          <w:sz w:val="24"/>
+          <w:szCs w:val="24"/>
+        </w:rPr>
+        <w:t xml:space="preserve">In our E-commerce application, we assume that an order will be shipped to one customer’s address. The two entities Order and Shipment exhibit a one-to-one relationship. That is for every row in parent </w:t>
+      </w:r>
+      <w:proofErr w:type="gramStart"/>
+      <w:r>
+        <w:rPr>
+          <w:rFonts w:ascii="Calibri" w:hAnsi="Calibri" w:cs="Calibri"/>
+          <w:sz w:val="24"/>
+          <w:szCs w:val="24"/>
+        </w:rPr>
+        <w:t>table ,there</w:t>
+      </w:r>
+      <w:proofErr w:type="gramEnd"/>
+      <w:r>
+        <w:rPr>
+          <w:rFonts w:ascii="Calibri" w:hAnsi="Calibri" w:cs="Calibri"/>
+          <w:sz w:val="24"/>
+          <w:szCs w:val="24"/>
+        </w:rPr>
+        <w:t xml:space="preserve"> is one corresponding row in the child table. The </w:t>
+      </w:r>
+      <w:proofErr w:type="spellStart"/>
+      <w:r>
+        <w:rPr>
+          <w:rFonts w:ascii="Calibri" w:hAnsi="Calibri" w:cs="Calibri"/>
+          <w:b/>
+          <w:bCs/>
+          <w:sz w:val="24"/>
+          <w:szCs w:val="24"/>
+        </w:rPr>
+        <w:t>order_id</w:t>
+      </w:r>
+      <w:proofErr w:type="spellEnd"/>
+      <w:r>
+        <w:rPr>
+          <w:rFonts w:ascii="Calibri" w:hAnsi="Calibri" w:cs="Calibri"/>
+          <w:sz w:val="24"/>
+          <w:szCs w:val="24"/>
+        </w:rPr>
+        <w:t xml:space="preserve"> attribute of order entity is a </w:t>
+      </w:r>
+      <w:r>
+        <w:rPr>
+          <w:rFonts w:ascii="Calibri" w:hAnsi="Calibri" w:cs="Calibri"/>
+          <w:b/>
+          <w:bCs/>
+          <w:sz w:val="24"/>
+          <w:szCs w:val="24"/>
+        </w:rPr>
+        <w:t xml:space="preserve">primary </w:t>
+      </w:r>
+      <w:proofErr w:type="gramStart"/>
+      <w:r>
+        <w:rPr>
+          <w:rFonts w:ascii="Calibri" w:hAnsi="Calibri" w:cs="Calibri"/>
+          <w:b/>
+          <w:bCs/>
+          <w:sz w:val="24"/>
+          <w:szCs w:val="24"/>
+        </w:rPr>
+        <w:t>key</w:t>
+      </w:r>
+      <w:r>
+        <w:rPr>
+          <w:rFonts w:ascii="Calibri" w:hAnsi="Calibri" w:cs="Calibri"/>
+          <w:sz w:val="24"/>
+          <w:szCs w:val="24"/>
+        </w:rPr>
+        <w:t xml:space="preserve">  and</w:t>
+      </w:r>
+      <w:proofErr w:type="gramEnd"/>
+      <w:r>
+        <w:rPr>
+          <w:rFonts w:ascii="Calibri" w:hAnsi="Calibri" w:cs="Calibri"/>
+          <w:sz w:val="24"/>
+          <w:szCs w:val="24"/>
+        </w:rPr>
+        <w:t xml:space="preserve"> it becomes the </w:t>
+      </w:r>
+      <w:r>
+        <w:rPr>
+          <w:rFonts w:ascii="Calibri" w:hAnsi="Calibri" w:cs="Calibri"/>
+          <w:b/>
+          <w:bCs/>
+          <w:sz w:val="24"/>
+          <w:szCs w:val="24"/>
+        </w:rPr>
+        <w:t>foreign key</w:t>
+      </w:r>
+      <w:r>
+        <w:rPr>
+          <w:rFonts w:ascii="Calibri" w:hAnsi="Calibri" w:cs="Calibri"/>
+          <w:sz w:val="24"/>
+          <w:szCs w:val="24"/>
+        </w:rPr>
+        <w:t xml:space="preserve"> column in the </w:t>
+      </w:r>
+      <w:r>
+        <w:rPr>
+          <w:rFonts w:ascii="Calibri" w:hAnsi="Calibri" w:cs="Calibri"/>
+          <w:b/>
+          <w:bCs/>
+          <w:sz w:val="24"/>
+          <w:szCs w:val="24"/>
+        </w:rPr>
+        <w:t xml:space="preserve">shipment </w:t>
+      </w:r>
+      <w:r>
+        <w:rPr>
+          <w:rFonts w:ascii="Calibri" w:hAnsi="Calibri" w:cs="Calibri"/>
+          <w:sz w:val="24"/>
+          <w:szCs w:val="24"/>
+        </w:rPr>
+        <w:t>entity.</w:t>
+      </w:r>
+    </w:p>
+    <w:p>
+      <w:pPr>
+        <w:rPr>
+          <w:rFonts w:ascii="Calibri" w:hAnsi="Calibri" w:cs="Calibri"/>
+          <w:sz w:val="24"/>
+          <w:szCs w:val="24"/>
+        </w:rPr>
+      </w:pPr>
+      <w:r>
+        <w:rPr>
+          <w:rFonts w:ascii="Calibri" w:hAnsi="Calibri" w:cs="Calibri"/>
+          <w:sz w:val="24"/>
+          <w:szCs w:val="24"/>
+        </w:rPr>
+        <w:drawing>
+          <wp:inline distT="0" distB="0" distL="0" distR="0" wp14:anchorId="42265664" wp14:editId="53CD1C2F">
+            <wp:extent cx="3475021" cy="2065199"/>
+            <wp:effectExtent l="0" t="0" r="0" b="0"/>
+            <wp:docPr id="1514102125" name="Picture 1"/>
+            <wp:cNvGraphicFramePr>
+              <a:graphicFrameLocks xmlns:a="http://schemas.openxmlformats.org/drawingml/2006/main" noChangeAspect="1"/>
+            </wp:cNvGraphicFramePr>
+            <a:graphic xmlns:a="http://schemas.openxmlformats.org/drawingml/2006/main">
+              <a:graphicData uri="http://schemas.openxmlformats.org/drawingml/2006/picture">
+                <pic:pic xmlns:pic="http://schemas.openxmlformats.org/drawingml/2006/picture">
+                  <pic:nvPicPr>
+                    <pic:cNvPr id="1514102125" name=""/>
+                    <pic:cNvPicPr/>
+                  </pic:nvPicPr>
+                  <pic:blipFill>
+                    <a:blip r:embed="rId7"/>
+                    <a:stretch>
+                      <a:fillRect/>
+                    </a:stretch>
+                  </pic:blipFill>
+                  <pic:spPr>
+                    <a:xfrm>
+                      <a:off x="0" y="0"/>
+                      <a:ext cx="3475021" cy="2065199"/>
+                    </a:xfrm>
+                    <a:prstGeom prst="rect">
+                      <a:avLst/>
+                    </a:prstGeom>
+                  </pic:spPr>
+                </pic:pic>
+              </a:graphicData>
+            </a:graphic>
+          </wp:inline>
+        </w:drawing>
+      </w:r>
+    </w:p>
+    <w:p>
+      <w:pPr>
+        <w:rPr>
+          <w:rFonts w:ascii="Calibri" w:hAnsi="Calibri" w:cs="Calibri"/>
+          <w:sz w:val="24"/>
+          <w:szCs w:val="24"/>
+        </w:rPr>
+      </w:pPr>
+    </w:p>
+    <w:p>
+      <w:pPr>
+        <w:rPr>
+          <w:rFonts w:ascii="Calibri" w:hAnsi="Calibri" w:cs="Calibri"/>
+          <w:b/>
+          <w:bCs/>
+          <w:sz w:val="28"/>
+          <w:szCs w:val="28"/>
+        </w:rPr>
+      </w:pPr>
+      <w:r>
+        <w:rPr>
+          <w:rFonts w:ascii="Calibri" w:hAnsi="Calibri" w:cs="Calibri"/>
+          <w:b/>
+          <w:bCs/>
+          <w:sz w:val="28"/>
+          <w:szCs w:val="28"/>
+          <w:u w:val="single"/>
+        </w:rPr>
+        <w:t>One-to-many</w:t>
+      </w:r>
+      <w:r>
+        <w:rPr>
+          <w:rFonts w:ascii="Calibri" w:hAnsi="Calibri" w:cs="Calibri"/>
+          <w:b/>
+          <w:bCs/>
+          <w:sz w:val="28"/>
+          <w:szCs w:val="28"/>
+          <w:u w:val="single"/>
+        </w:rPr>
+        <w:t>:</w:t>
+      </w:r>
+      <w:r>
+        <w:rPr>
+          <w:rFonts w:ascii="Calibri" w:hAnsi="Calibri" w:cs="Calibri"/>
+          <w:b/>
+          <w:bCs/>
+          <w:sz w:val="28"/>
+          <w:szCs w:val="28"/>
+        </w:rPr>
+        <w:t xml:space="preserve"> </w:t>
+      </w:r>
+    </w:p>
+    <w:p>
+      <w:pPr>
+        <w:rPr>
+          <w:rFonts w:ascii="Calibri" w:hAnsi="Calibri" w:cs="Calibri"/>
+          <w:sz w:val="24"/>
+          <w:szCs w:val="24"/>
+        </w:rPr>
+      </w:pPr>
+      <w:r>
+        <w:rPr>
+          <w:rFonts w:ascii="Calibri" w:hAnsi="Calibri" w:cs="Calibri"/>
+          <w:sz w:val="24"/>
+          <w:szCs w:val="24"/>
+        </w:rPr>
+        <w:t xml:space="preserve">In database design,a one-to-many relationship is a type of relationship between two entities or tables where one record in the first table is associated with zero or more records in the second table, but each record in the second table is associated </w:t>
+      </w:r>
+      <w:r>
+        <w:rPr>
+          <w:rFonts w:ascii="Calibri" w:hAnsi="Calibri" w:cs="Calibri"/>
+          <w:sz w:val="24"/>
+          <w:szCs w:val="24"/>
+        </w:rPr>
+        <w:t>with exactly one record in the first table.</w:t>
+      </w:r>
+    </w:p>
+    <w:p>
+      <w:pPr>
+        <w:rPr>
+          <w:rFonts w:ascii="Calibri" w:hAnsi="Calibri" w:cs="Calibri"/>
+          <w:sz w:val="24"/>
+          <w:szCs w:val="24"/>
+        </w:rPr>
+      </w:pPr>
+      <w:r>
+        <w:rPr>
+          <w:rFonts w:ascii="Calibri" w:hAnsi="Calibri" w:cs="Calibri"/>
+          <w:sz w:val="24"/>
+          <w:szCs w:val="24"/>
+        </w:rPr>
+        <w:t>One-to many relatioships are widely used in database design,as they allow for efficient organization and management of related data.They enable the representation of complex relationships and provide flexibility in querying and retrieving data.</w:t>
+      </w:r>
+    </w:p>
+    <w:p>
+      <w:pPr>
+        <w:rPr>
+          <w:rFonts w:ascii="Calibri" w:hAnsi="Calibri" w:cs="Calibri"/>
+          <w:sz w:val="24"/>
+          <w:szCs w:val="24"/>
+        </w:rPr>
+      </w:pPr>
+    </w:p>
+    <w:p>
+      <w:pPr>
+        <w:rPr>
+          <w:rFonts w:ascii="Calibri" w:hAnsi="Calibri" w:cs="Calibri"/>
+          <w:b/>
+          <w:bCs/>
+          <w:sz w:val="24"/>
+          <w:szCs w:val="24"/>
+        </w:rPr>
+      </w:pPr>
+      <w:r>
+        <w:rPr>
+          <w:rFonts w:ascii="Calibri" w:hAnsi="Calibri" w:cs="Calibri"/>
+          <w:sz w:val="24"/>
+          <w:szCs w:val="24"/>
+        </w:rPr>
+        <w:lastRenderedPageBreak/>
+        <w:t xml:space="preserve">In e-commerce database, the </w:t>
+      </w:r>
+      <w:r>
+        <w:rPr>
+          <w:rFonts w:ascii="Calibri" w:hAnsi="Calibri" w:cs="Calibri"/>
+          <w:b/>
+          <w:bCs/>
+          <w:sz w:val="24"/>
+          <w:szCs w:val="24"/>
+        </w:rPr>
+        <w:t>customer</w:t>
+      </w:r>
+      <w:r>
+        <w:rPr>
+          <w:rFonts w:ascii="Calibri" w:hAnsi="Calibri" w:cs="Calibri"/>
+          <w:sz w:val="24"/>
+          <w:szCs w:val="24"/>
+        </w:rPr>
+        <w:t xml:space="preserve"> table may have </w:t>
+      </w:r>
+      <w:r>
+        <w:rPr>
+          <w:rFonts w:ascii="Calibri" w:hAnsi="Calibri" w:cs="Calibri"/>
+          <w:b/>
+          <w:bCs/>
+          <w:sz w:val="24"/>
+          <w:szCs w:val="24"/>
+        </w:rPr>
+        <w:t>one-to-many</w:t>
+      </w:r>
+      <w:r>
+        <w:rPr>
+          <w:rFonts w:ascii="Calibri" w:hAnsi="Calibri" w:cs="Calibri"/>
+          <w:sz w:val="24"/>
+          <w:szCs w:val="24"/>
+        </w:rPr>
+        <w:t xml:space="preserve"> relationship with </w:t>
+      </w:r>
+      <w:r>
+        <w:rPr>
+          <w:rFonts w:ascii="Calibri" w:hAnsi="Calibri" w:cs="Calibri"/>
+          <w:b/>
+          <w:bCs/>
+          <w:sz w:val="24"/>
+          <w:szCs w:val="24"/>
+        </w:rPr>
+        <w:t>order</w:t>
+      </w:r>
+      <w:r>
+        <w:rPr>
+          <w:rFonts w:ascii="Calibri" w:hAnsi="Calibri" w:cs="Calibri"/>
+          <w:sz w:val="24"/>
+          <w:szCs w:val="24"/>
+        </w:rPr>
+        <w:t xml:space="preserve"> table. Where each order belongs to only one customer and a customer can place one or multiple orders.</w:t>
+      </w:r>
+      <w:r>
+        <w:rPr>
+          <w:rFonts w:ascii="Calibri" w:hAnsi="Calibri" w:cs="Calibri"/>
+          <w:sz w:val="24"/>
+          <w:szCs w:val="24"/>
+        </w:rPr>
+        <w:t xml:space="preserve"> The </w:t>
+      </w:r>
+      <w:r>
+        <w:rPr>
+          <w:rFonts w:ascii="Calibri" w:hAnsi="Calibri" w:cs="Calibri"/>
+          <w:b/>
+          <w:bCs/>
+          <w:sz w:val="24"/>
+          <w:szCs w:val="24"/>
+        </w:rPr>
+        <w:t xml:space="preserve">customer </w:t>
+      </w:r>
+      <w:r>
+        <w:rPr>
+          <w:rFonts w:ascii="Calibri" w:hAnsi="Calibri" w:cs="Calibri"/>
+          <w:sz w:val="24"/>
+          <w:szCs w:val="24"/>
+        </w:rPr>
+        <w:t xml:space="preserve">entity has </w:t>
+      </w:r>
+      <w:r>
+        <w:rPr>
+          <w:rFonts w:ascii="Calibri" w:hAnsi="Calibri" w:cs="Calibri"/>
+          <w:b/>
+          <w:bCs/>
+          <w:sz w:val="24"/>
+          <w:szCs w:val="24"/>
+        </w:rPr>
+        <w:t>customer_id</w:t>
+      </w:r>
+      <w:r>
+        <w:rPr>
+          <w:rFonts w:ascii="Calibri" w:hAnsi="Calibri" w:cs="Calibri"/>
+          <w:sz w:val="24"/>
+          <w:szCs w:val="24"/>
+        </w:rPr>
+        <w:t xml:space="preserve"> </w:t>
+      </w:r>
+      <w:r>
+        <w:rPr>
+          <w:rFonts w:ascii="Calibri" w:hAnsi="Calibri" w:cs="Calibri"/>
+          <w:sz w:val="24"/>
+          <w:szCs w:val="24"/>
+        </w:rPr>
+        <w:t xml:space="preserve">as </w:t>
+      </w:r>
+      <w:r>
+        <w:rPr>
+          <w:rFonts w:ascii="Calibri" w:hAnsi="Calibri" w:cs="Calibri"/>
+          <w:b/>
+          <w:bCs/>
+          <w:color w:val="FF0000"/>
+          <w:sz w:val="24"/>
+          <w:szCs w:val="24"/>
+        </w:rPr>
+        <w:t>primary key</w:t>
+      </w:r>
+      <w:r>
+        <w:rPr>
+          <w:rFonts w:ascii="Calibri" w:hAnsi="Calibri" w:cs="Calibri"/>
+          <w:color w:val="FF0000"/>
+          <w:sz w:val="24"/>
+          <w:szCs w:val="24"/>
+        </w:rPr>
+        <w:t xml:space="preserve"> </w:t>
+      </w:r>
+      <w:r>
+        <w:rPr>
+          <w:rFonts w:ascii="Calibri" w:hAnsi="Calibri" w:cs="Calibri"/>
+          <w:sz w:val="24"/>
+          <w:szCs w:val="24"/>
+        </w:rPr>
+        <w:t xml:space="preserve">and the same </w:t>
+      </w:r>
+      <w:r>
+        <w:rPr>
+          <w:rFonts w:ascii="Calibri" w:hAnsi="Calibri" w:cs="Calibri"/>
+          <w:b/>
+          <w:bCs/>
+          <w:sz w:val="24"/>
+          <w:szCs w:val="24"/>
+        </w:rPr>
+        <w:t>customer_id</w:t>
+      </w:r>
+      <w:r>
+        <w:rPr>
+          <w:rFonts w:ascii="Calibri" w:hAnsi="Calibri" w:cs="Calibri"/>
+          <w:sz w:val="24"/>
+          <w:szCs w:val="24"/>
+        </w:rPr>
+        <w:t xml:space="preserve"> </w:t>
+      </w:r>
+      <w:r>
+        <w:rPr>
+          <w:rFonts w:ascii="Calibri" w:hAnsi="Calibri" w:cs="Calibri"/>
+          <w:sz w:val="24"/>
+          <w:szCs w:val="24"/>
+        </w:rPr>
+        <w:t xml:space="preserve">acts as </w:t>
+      </w:r>
+      <w:r>
+        <w:rPr>
+          <w:rFonts w:ascii="Calibri" w:hAnsi="Calibri" w:cs="Calibri"/>
+          <w:b/>
+          <w:bCs/>
+          <w:color w:val="FF0000"/>
+          <w:sz w:val="24"/>
+          <w:szCs w:val="24"/>
+        </w:rPr>
+        <w:t>foreign_key</w:t>
+      </w:r>
+      <w:r>
+        <w:rPr>
+          <w:rFonts w:ascii="Calibri" w:hAnsi="Calibri" w:cs="Calibri"/>
+          <w:color w:val="FF0000"/>
+          <w:sz w:val="24"/>
+          <w:szCs w:val="24"/>
+        </w:rPr>
+        <w:t xml:space="preserve"> </w:t>
+      </w:r>
+      <w:r>
+        <w:rPr>
+          <w:rFonts w:ascii="Calibri" w:hAnsi="Calibri" w:cs="Calibri"/>
+          <w:sz w:val="24"/>
+          <w:szCs w:val="24"/>
+        </w:rPr>
+        <w:t xml:space="preserve">in </w:t>
+      </w:r>
+      <w:r>
+        <w:rPr>
+          <w:rFonts w:ascii="Calibri" w:hAnsi="Calibri" w:cs="Calibri"/>
+          <w:b/>
+          <w:bCs/>
+          <w:sz w:val="24"/>
+          <w:szCs w:val="24"/>
+        </w:rPr>
+        <w:t xml:space="preserve">order </w:t>
+      </w:r>
+      <w:r>
+        <w:rPr>
+          <w:rFonts w:ascii="Calibri" w:hAnsi="Calibri" w:cs="Calibri"/>
+          <w:sz w:val="24"/>
+          <w:szCs w:val="24"/>
+        </w:rPr>
+        <w:t>table.</w:t>
+      </w:r>
+    </w:p>
+    <w:p>
+      <w:pPr>
+        <w:rPr>
+          <w:rFonts w:ascii="Calibri" w:hAnsi="Calibri" w:cs="Calibri"/>
+          <w:sz w:val="24"/>
+          <w:szCs w:val="24"/>
+        </w:rPr>
+      </w:pPr>
+      <w:r>
+        <w:rPr>
+          <w:rFonts w:ascii="Calibri" w:hAnsi="Calibri" w:cs="Calibri"/>
+          <w:sz w:val="24"/>
+          <w:szCs w:val="24"/>
+        </w:rPr>
+        <w:t>T</w:t>
+      </w:r>
+      <w:r>
+        <w:rPr>
+          <w:rFonts w:ascii="Calibri" w:hAnsi="Calibri" w:cs="Calibri"/>
+          <w:sz w:val="24"/>
+          <w:szCs w:val="24"/>
+        </w:rPr>
+        <w:t xml:space="preserve">he </w:t>
+      </w:r>
+      <w:r>
+        <w:rPr>
+          <w:rFonts w:ascii="Calibri" w:hAnsi="Calibri" w:cs="Calibri"/>
+          <w:b/>
+          <w:bCs/>
+          <w:sz w:val="24"/>
+          <w:szCs w:val="24"/>
+        </w:rPr>
+        <w:t xml:space="preserve">order </w:t>
+      </w:r>
+      <w:r>
+        <w:rPr>
+          <w:rFonts w:ascii="Calibri" w:hAnsi="Calibri" w:cs="Calibri"/>
+          <w:sz w:val="24"/>
+          <w:szCs w:val="24"/>
+        </w:rPr>
+        <w:t xml:space="preserve">table may have </w:t>
+      </w:r>
+      <w:r>
+        <w:rPr>
+          <w:rFonts w:ascii="Calibri" w:hAnsi="Calibri" w:cs="Calibri"/>
+          <w:b/>
+          <w:bCs/>
+          <w:sz w:val="24"/>
+          <w:szCs w:val="24"/>
+        </w:rPr>
+        <w:t>one-to-many</w:t>
+      </w:r>
+      <w:r>
+        <w:rPr>
+          <w:rFonts w:ascii="Calibri" w:hAnsi="Calibri" w:cs="Calibri"/>
+          <w:sz w:val="24"/>
+          <w:szCs w:val="24"/>
+        </w:rPr>
+        <w:t xml:space="preserve"> relationship with </w:t>
+      </w:r>
+      <w:r>
+        <w:rPr>
+          <w:rFonts w:ascii="Calibri" w:hAnsi="Calibri" w:cs="Calibri"/>
+          <w:b/>
+          <w:bCs/>
+          <w:sz w:val="24"/>
+          <w:szCs w:val="24"/>
+        </w:rPr>
+        <w:t>order-item</w:t>
+      </w:r>
+      <w:r>
+        <w:rPr>
+          <w:rFonts w:ascii="Calibri" w:hAnsi="Calibri" w:cs="Calibri"/>
+          <w:sz w:val="24"/>
+          <w:szCs w:val="24"/>
+        </w:rPr>
+        <w:t xml:space="preserve"> table. Each order can have multiple items, but each item belongs to only order.</w:t>
+      </w:r>
+    </w:p>
+    <w:p>
+      <w:pPr>
+        <w:rPr>
+          <w:rFonts w:ascii="Times New Roman" w:eastAsia="Times New Roman" w:hAnsi="Times New Roman" w:cs="Times New Roman"/>
+          <w:kern w:val="0"/>
+          <w:sz w:val="24"/>
+          <w:szCs w:val="24"/>
+          <w14:ligatures w14:val="none"/>
+        </w:rPr>
+      </w:pPr>
+      <w:r>
+        <w:rPr>
+          <w:rFonts w:ascii="Times New Roman" w:hAnsi="Times New Roman" w:cs="Times New Roman"/>
+          <w:sz w:val="24"/>
+          <w:szCs w:val="24"/>
+        </w:rPr>
+        <w:t xml:space="preserve"> </w:t>
+      </w:r>
+      <w:r>
+        <w:rPr>
+          <w:rFonts w:ascii="Times New Roman" w:hAnsi="Times New Roman" w:cs="Times New Roman"/>
+          <w:sz w:val="24"/>
+          <w:szCs w:val="24"/>
+        </w:rPr>
+        <w:drawing>
+          <wp:inline distT="0" distB="0" distL="0" distR="0" wp14:anchorId="26E9ECE8" wp14:editId="77325A7E">
+            <wp:extent cx="3833192" cy="2979678"/>
+            <wp:effectExtent l="0" t="0" r="0" b="0"/>
+            <wp:docPr id="402730067" name="Picture 1"/>
+            <wp:cNvGraphicFramePr>
+              <a:graphicFrameLocks xmlns:a="http://schemas.openxmlformats.org/drawingml/2006/main" noChangeAspect="1"/>
+            </wp:cNvGraphicFramePr>
+            <a:graphic xmlns:a="http://schemas.openxmlformats.org/drawingml/2006/main">
+              <a:graphicData uri="http://schemas.openxmlformats.org/drawingml/2006/picture">
+                <pic:pic xmlns:pic="http://schemas.openxmlformats.org/drawingml/2006/picture">
+                  <pic:nvPicPr>
+                    <pic:cNvPr id="402730067" name=""/>
+                    <pic:cNvPicPr/>
+                  </pic:nvPicPr>
+                  <pic:blipFill>
+                    <a:blip r:embed="rId8"/>
+                    <a:stretch>
+                      <a:fillRect/>
+                    </a:stretch>
+                  </pic:blipFill>
+                  <pic:spPr>
+                    <a:xfrm>
+                      <a:off x="0" y="0"/>
+                      <a:ext cx="3833192" cy="2979678"/>
+                    </a:xfrm>
+                    <a:prstGeom prst="rect">
+                      <a:avLst/>
+                    </a:prstGeom>
+                  </pic:spPr>
+                </pic:pic>
+              </a:graphicData>
+            </a:graphic>
+          </wp:inline>
+        </w:drawing>
+      </w:r>
+    </w:p>
+    <w:p>
+      <w:pPr>
+        <w:rPr>
+          <w:rFonts w:ascii="Times New Roman" w:eastAsia="Times New Roman" w:hAnsi="Times New Roman" w:cs="Times New Roman"/>
+          <w:kern w:val="0"/>
+          <w:sz w:val="24"/>
+          <w:szCs w:val="24"/>
+          <w14:ligatures w14:val="none"/>
+        </w:rPr>
+      </w:pPr>
     </w:p>
     <w:p>
       <w:pPr>
@@ -1820,22 +2635,215 @@
           <w:szCs w:val="24"/>
         </w:rPr>
       </w:pPr>
-      <w:r>
-        <w:rPr>
-          <w:rFonts w:ascii="Times New Roman" w:hAnsi="Times New Roman" w:cs="Times New Roman"/>
-          <w:sz w:val="24"/>
-          <w:szCs w:val="24"/>
+    </w:p>
+    <w:p>
+      <w:pPr>
+        <w:rPr>
+          <w:b/>
+          <w:bCs/>
+          <w:color w:val="000000" w:themeColor="text1"/>
+          <w:sz w:val="28"/>
+          <w:szCs w:val="28"/>
+          <w:u w:val="single"/>
+        </w:rPr>
+      </w:pPr>
+    </w:p>
+    <w:p>
+      <w:pPr>
+        <w:rPr>
+          <w:b/>
+          <w:bCs/>
+          <w:color w:val="000000" w:themeColor="text1"/>
+          <w:sz w:val="28"/>
+          <w:szCs w:val="28"/>
+        </w:rPr>
+      </w:pPr>
+      <w:r>
+        <w:rPr>
+          <w:b/>
+          <w:bCs/>
+          <w:color w:val="000000" w:themeColor="text1"/>
+          <w:sz w:val="28"/>
+          <w:szCs w:val="28"/>
+          <w:u w:val="single"/>
+        </w:rPr>
+        <w:t>many-to-many</w:t>
+      </w:r>
+      <w:r>
+        <w:rPr>
+          <w:b/>
+          <w:bCs/>
+          <w:color w:val="000000" w:themeColor="text1"/>
+          <w:sz w:val="28"/>
+          <w:szCs w:val="28"/>
+          <w:u w:val="single"/>
+        </w:rPr>
+        <w:t>:</w:t>
+      </w:r>
+      <w:r>
+        <w:rPr>
+          <w:b/>
+          <w:bCs/>
+          <w:color w:val="000000" w:themeColor="text1"/>
+          <w:sz w:val="28"/>
+          <w:szCs w:val="28"/>
         </w:rPr>
         <w:t xml:space="preserve"> </w:t>
       </w:r>
-      <w:r>
+    </w:p>
+    <w:p>
+      <w:pPr>
         <w:rPr>
           <w:color w:val="000000" w:themeColor="text1"/>
           <w:sz w:val="24"/>
           <w:szCs w:val="24"/>
         </w:rPr>
-        <w:t xml:space="preserve">We followed the ideology of database and designed it in a space efficient way. </w:t>
-      </w:r>
+      </w:pPr>
+      <w:r>
+        <w:rPr>
+          <w:color w:val="000000" w:themeColor="text1"/>
+          <w:sz w:val="24"/>
+          <w:szCs w:val="24"/>
+        </w:rPr>
+        <w:t>A many-to-many relationship is a type of relationship between two entities or tables where multiple records in the first table are associated with multiple records in the second table, and vice versa. It means that each record in one table can be related to multiple records in other table, and vice versa.</w:t>
+      </w:r>
+    </w:p>
+    <w:p>
+      <w:pPr>
+        <w:rPr>
+          <w:color w:val="000000" w:themeColor="text1"/>
+          <w:sz w:val="24"/>
+          <w:szCs w:val="24"/>
+        </w:rPr>
+      </w:pPr>
+      <w:r>
+        <w:rPr>
+          <w:color w:val="000000" w:themeColor="text1"/>
+          <w:sz w:val="24"/>
+          <w:szCs w:val="24"/>
+        </w:rPr>
+        <w:t xml:space="preserve">The relationship between </w:t>
+      </w:r>
+      <w:r>
+        <w:rPr>
+          <w:b/>
+          <w:bCs/>
+          <w:color w:val="000000" w:themeColor="text1"/>
+          <w:sz w:val="24"/>
+          <w:szCs w:val="24"/>
+        </w:rPr>
+        <w:t>order</w:t>
+      </w:r>
+      <w:r>
+        <w:rPr>
+          <w:color w:val="000000" w:themeColor="text1"/>
+          <w:sz w:val="24"/>
+          <w:szCs w:val="24"/>
+        </w:rPr>
+        <w:t xml:space="preserve"> entity and </w:t>
+      </w:r>
+      <w:r>
+        <w:rPr>
+          <w:b/>
+          <w:bCs/>
+          <w:color w:val="000000" w:themeColor="text1"/>
+          <w:sz w:val="24"/>
+          <w:szCs w:val="24"/>
+        </w:rPr>
+        <w:t>product</w:t>
+      </w:r>
+      <w:r>
+        <w:rPr>
+          <w:color w:val="000000" w:themeColor="text1"/>
+          <w:sz w:val="24"/>
+          <w:szCs w:val="24"/>
+        </w:rPr>
+        <w:t xml:space="preserve"> entity is a many-to-many relationship.</w:t>
+      </w:r>
+    </w:p>
+    <w:p>
+      <w:pPr>
+        <w:rPr>
+          <w:b/>
+          <w:bCs/>
+          <w:color w:val="000000" w:themeColor="text1"/>
+          <w:sz w:val="28"/>
+          <w:szCs w:val="28"/>
+        </w:rPr>
+      </w:pPr>
+    </w:p>
+    <w:p>
+      <w:pPr>
+        <w:rPr>
+          <w:b/>
+          <w:bCs/>
+          <w:color w:val="000000" w:themeColor="text1"/>
+          <w:sz w:val="28"/>
+          <w:szCs w:val="28"/>
+        </w:rPr>
+      </w:pPr>
+    </w:p>
+    <w:p>
+      <w:pPr>
+        <w:rPr>
+          <w:b/>
+          <w:bCs/>
+          <w:color w:val="000000" w:themeColor="text1"/>
+          <w:sz w:val="28"/>
+          <w:szCs w:val="28"/>
+        </w:rPr>
+      </w:pPr>
+    </w:p>
+    <w:p>
+      <w:pPr>
+        <w:rPr>
+          <w:b/>
+          <w:bCs/>
+          <w:color w:val="000000" w:themeColor="text1"/>
+          <w:sz w:val="28"/>
+          <w:szCs w:val="28"/>
+        </w:rPr>
+      </w:pPr>
+    </w:p>
+    <w:p>
+      <w:pPr>
+        <w:rPr>
+          <w:b/>
+          <w:bCs/>
+          <w:color w:val="000000" w:themeColor="text1"/>
+          <w:sz w:val="28"/>
+          <w:szCs w:val="28"/>
+        </w:rPr>
+      </w:pPr>
+    </w:p>
+    <w:p>
+      <w:pPr>
+        <w:rPr>
+          <w:b/>
+          <w:bCs/>
+          <w:color w:val="000000" w:themeColor="text1"/>
+          <w:sz w:val="28"/>
+          <w:szCs w:val="28"/>
+        </w:rPr>
+      </w:pPr>
+    </w:p>
+    <w:p>
+      <w:pPr>
+        <w:rPr>
+          <w:color w:val="000000" w:themeColor="text1"/>
+          <w:sz w:val="28"/>
+          <w:szCs w:val="28"/>
+        </w:rPr>
+      </w:pPr>
+    </w:p>
+    <w:p>
+      <w:pPr>
+        <w:rPr>
+          <w:color w:val="000000" w:themeColor="text1"/>
+          <w:sz w:val="28"/>
+          <w:szCs w:val="28"/>
+        </w:rPr>
+      </w:pPr>
     </w:p>
     <w:p>
       <w:pPr>
@@ -2197,6 +3205,119 @@
     </w:lvl>
   </w:abstractNum>
   <w:abstractNum w:abstractNumId="3" w15:restartNumberingAfterBreak="0">
+    <w:nsid w:val="516F4573"/>
+    <w:multiLevelType w:val="hybridMultilevel"/>
+    <w:tmpl w:val="2A30F2A0"/>
+    <w:lvl w:ilvl="0" w:tplc="04090005">
+      <w:start w:val="1"/>
+      <w:numFmt w:val="bullet"/>
+      <w:lvlText w:val=""/>
+      <w:lvlJc w:val="left"/>
+      <w:pPr>
+        <w:ind w:left="720" w:hanging="360"/>
+      </w:pPr>
+      <w:rPr>
+        <w:rFonts w:ascii="Wingdings" w:hAnsi="Wingdings" w:hint="default"/>
+      </w:rPr>
+    </w:lvl>
+    <w:lvl w:ilvl="1" w:tplc="04090003" w:tentative="1">
+      <w:start w:val="1"/>
+      <w:numFmt w:val="bullet"/>
+      <w:lvlText w:val="o"/>
+      <w:lvlJc w:val="left"/>
+      <w:pPr>
+        <w:ind w:left="1440" w:hanging="360"/>
+      </w:pPr>
+      <w:rPr>
+        <w:rFonts w:ascii="Courier New" w:hAnsi="Courier New" w:cs="Courier New" w:hint="default"/>
+      </w:rPr>
+    </w:lvl>
+    <w:lvl w:ilvl="2" w:tplc="04090005" w:tentative="1">
+      <w:start w:val="1"/>
+      <w:numFmt w:val="bullet"/>
+      <w:lvlText w:val=""/>
+      <w:lvlJc w:val="left"/>
+      <w:pPr>
+        <w:ind w:left="2160" w:hanging="360"/>
+      </w:pPr>
+      <w:rPr>
+        <w:rFonts w:ascii="Wingdings" w:hAnsi="Wingdings" w:hint="default"/>
+      </w:rPr>
+    </w:lvl>
+    <w:lvl w:ilvl="3" w:tplc="04090001" w:tentative="1">
+      <w:start w:val="1"/>
+      <w:numFmt w:val="bullet"/>
+      <w:lvlText w:val=""/>
+      <w:lvlJc w:val="left"/>
+      <w:pPr>
+        <w:ind w:left="2880" w:hanging="360"/>
+      </w:pPr>
+      <w:rPr>
+        <w:rFonts w:ascii="Symbol" w:hAnsi="Symbol" w:hint="default"/>
+      </w:rPr>
+    </w:lvl>
+    <w:lvl w:ilvl="4" w:tplc="04090003" w:tentative="1">
+      <w:start w:val="1"/>
+      <w:numFmt w:val="bullet"/>
+      <w:lvlText w:val="o"/>
+      <w:lvlJc w:val="left"/>
+      <w:pPr>
+        <w:ind w:left="3600" w:hanging="360"/>
+      </w:pPr>
+      <w:rPr>
+        <w:rFonts w:ascii="Courier New" w:hAnsi="Courier New" w:cs="Courier New" w:hint="default"/>
+      </w:rPr>
+    </w:lvl>
+    <w:lvl w:ilvl="5" w:tplc="04090005" w:tentative="1">
+      <w:start w:val="1"/>
+      <w:numFmt w:val="bullet"/>
+      <w:lvlText w:val=""/>
+      <w:lvlJc w:val="left"/>
+      <w:pPr>
+        <w:ind w:left="4320" w:hanging="360"/>
+      </w:pPr>
+      <w:rPr>
+        <w:rFonts w:ascii="Wingdings" w:hAnsi="Wingdings" w:hint="default"/>
+      </w:rPr>
+    </w:lvl>
+    <w:lvl w:ilvl="6" w:tplc="04090001" w:tentative="1">
+      <w:start w:val="1"/>
+      <w:numFmt w:val="bullet"/>
+      <w:lvlText w:val=""/>
+      <w:lvlJc w:val="left"/>
+      <w:pPr>
+        <w:ind w:left="5040" w:hanging="360"/>
+      </w:pPr>
+      <w:rPr>
+        <w:rFonts w:ascii="Symbol" w:hAnsi="Symbol" w:hint="default"/>
+      </w:rPr>
+    </w:lvl>
+    <w:lvl w:ilvl="7" w:tplc="04090003" w:tentative="1">
+      <w:start w:val="1"/>
+      <w:numFmt w:val="bullet"/>
+      <w:lvlText w:val="o"/>
+      <w:lvlJc w:val="left"/>
+      <w:pPr>
+        <w:ind w:left="5760" w:hanging="360"/>
+      </w:pPr>
+      <w:rPr>
+        <w:rFonts w:ascii="Courier New" w:hAnsi="Courier New" w:cs="Courier New" w:hint="default"/>
+      </w:rPr>
+    </w:lvl>
+    <w:lvl w:ilvl="8" w:tplc="04090005" w:tentative="1">
+      <w:start w:val="1"/>
+      <w:numFmt w:val="bullet"/>
+      <w:lvlText w:val=""/>
+      <w:lvlJc w:val="left"/>
+      <w:pPr>
+        <w:ind w:left="6480" w:hanging="360"/>
+      </w:pPr>
+      <w:rPr>
+        <w:rFonts w:ascii="Wingdings" w:hAnsi="Wingdings" w:hint="default"/>
+      </w:rPr>
+    </w:lvl>
+  </w:abstractNum>
+  <w:abstractNum w:abstractNumId="4" w15:restartNumberingAfterBreak="0">
     <w:nsid w:val="6CC339E4"/>
     <w:multiLevelType w:val="hybridMultilevel"/>
     <w:tmpl w:val="2910A20E"/>
@@ -2313,13 +3434,16 @@
     <w:abstractNumId w:val="1"/>
   </w:num>
   <w:num w:numId="2" w16cid:durableId="597562014">
-    <w:abstractNumId w:val="3"/>
+    <w:abstractNumId w:val="4"/>
   </w:num>
   <w:num w:numId="3" w16cid:durableId="286086465">
     <w:abstractNumId w:val="0"/>
   </w:num>
   <w:num w:numId="4" w16cid:durableId="903487741">
     <w:abstractNumId w:val="2"/>
+  </w:num>
+  <w:num w:numId="5" w16cid:durableId="1493596797">
+    <w:abstractNumId w:val="3"/>
   </w:num>
 </w:numbering>
 </file>

</xml_diff>